<commit_message>
ready before seperate user profile setup
</commit_message>
<xml_diff>
--- a/ERPSolution/ERPWebApplication/README.docx
+++ b/ERPSolution/ERPWebApplication/README.docx
@@ -1338,7 +1338,6 @@
                 <w:highlight w:val="white"/>
               </w:rPr>
             </w:pPr>
-            <w:bookmarkStart w:id="0" w:name="_GoBack" w:colFirst="0" w:colLast="0"/>
           </w:p>
         </w:tc>
         <w:tc>
@@ -1361,7 +1360,6 @@
           </w:p>
         </w:tc>
       </w:tr>
-      <w:bookmarkEnd w:id="0"/>
       <w:tr>
         <w:tc>
           <w:tcPr>
@@ -1794,6 +1792,26 @@
               <w:t>Show</w:t>
             </w:r>
           </w:p>
+        </w:tc>
+      </w:tr>
+      <w:tr>
+        <w:tc>
+          <w:tcPr>
+            <w:tcW w:w="2774" w:type="dxa"/>
+          </w:tcPr>
+          <w:p/>
+        </w:tc>
+        <w:tc>
+          <w:tcPr>
+            <w:tcW w:w="3138" w:type="dxa"/>
+          </w:tcPr>
+          <w:p/>
+        </w:tc>
+        <w:tc>
+          <w:tcPr>
+            <w:tcW w:w="3664" w:type="dxa"/>
+          </w:tcPr>
+          <w:p/>
         </w:tc>
       </w:tr>
       <w:tr>
@@ -1918,6 +1936,114 @@
       </w:tr>
     </w:tbl>
     <w:p/>
+    <w:p/>
+    <w:p>
+      <w:r>
+        <w:t xml:space="preserve">Guide for implementer:  </w:t>
+      </w:r>
+    </w:p>
+    <w:p>
+      <w:r>
+        <w:t>Fixed data for implementer</w:t>
+      </w:r>
+      <w:r>
+        <w:t>:</w:t>
+      </w:r>
+    </w:p>
+    <w:p>
+      <w:pPr>
+        <w:pStyle w:val="ListParagraph"/>
+        <w:numPr>
+          <w:ilvl w:val="0"/>
+          <w:numId w:val="1"/>
+        </w:numPr>
+      </w:pPr>
+      <w:r>
+        <w:rPr>
+          <w:rFonts w:ascii="Segoe UI" w:hAnsi="Segoe UI" w:cs="Segoe UI"/>
+          <w:b/>
+          <w:bCs/>
+          <w:color w:val="333333"/>
+          <w:shd w:val="clear" w:color="auto" w:fill="FFFFFF"/>
+        </w:rPr>
+        <w:t>User name</w:t>
+      </w:r>
+    </w:p>
+    <w:p>
+      <w:pPr>
+        <w:pStyle w:val="ListParagraph"/>
+        <w:numPr>
+          <w:ilvl w:val="0"/>
+          <w:numId w:val="1"/>
+        </w:numPr>
+      </w:pPr>
+      <w:r>
+        <w:rPr>
+          <w:rFonts w:ascii="Segoe UI" w:hAnsi="Segoe UI" w:cs="Segoe UI"/>
+          <w:b/>
+          <w:bCs/>
+          <w:color w:val="333333"/>
+          <w:shd w:val="clear" w:color="auto" w:fill="FFFFFF"/>
+        </w:rPr>
+        <w:t>Password</w:t>
+      </w:r>
+    </w:p>
+    <w:p>
+      <w:pPr>
+        <w:pStyle w:val="ListParagraph"/>
+        <w:numPr>
+          <w:ilvl w:val="0"/>
+          <w:numId w:val="1"/>
+        </w:numPr>
+      </w:pPr>
+      <w:r>
+        <w:rPr>
+          <w:rFonts w:ascii="Courier New" w:hAnsi="Courier New" w:cs="Courier New"/>
+          <w:noProof/>
+          <w:sz w:val="20"/>
+          <w:szCs w:val="20"/>
+        </w:rPr>
+        <w:t>EntryUserID</w:t>
+      </w:r>
+    </w:p>
+    <w:p>
+      <w:pPr>
+        <w:pStyle w:val="ListParagraph"/>
+        <w:numPr>
+          <w:ilvl w:val="0"/>
+          <w:numId w:val="1"/>
+        </w:numPr>
+      </w:pPr>
+      <w:r>
+        <w:rPr>
+          <w:rFonts w:ascii="Courier New" w:hAnsi="Courier New" w:cs="Courier New"/>
+          <w:noProof/>
+          <w:sz w:val="20"/>
+          <w:szCs w:val="20"/>
+        </w:rPr>
+        <w:t>CompanyID</w:t>
+      </w:r>
+    </w:p>
+    <w:p>
+      <w:pPr>
+        <w:pStyle w:val="ListParagraph"/>
+        <w:numPr>
+          <w:ilvl w:val="0"/>
+          <w:numId w:val="1"/>
+        </w:numPr>
+      </w:pPr>
+      <w:r>
+        <w:rPr>
+          <w:rFonts w:ascii="Courier New" w:hAnsi="Courier New" w:cs="Courier New"/>
+          <w:noProof/>
+          <w:sz w:val="20"/>
+          <w:szCs w:val="20"/>
+        </w:rPr>
+        <w:t>BranchID</w:t>
+      </w:r>
+      <w:bookmarkStart w:id="0" w:name="_GoBack"/>
+      <w:bookmarkEnd w:id="0"/>
+    </w:p>
     <w:sectPr>
       <w:pgSz w:w="12240" w:h="15840"/>
       <w:pgMar w:top="1440" w:right="1440" w:bottom="1440" w:left="1440" w:header="720" w:footer="720" w:gutter="0"/>
@@ -1926,6 +2052,103 @@
     </w:sectPr>
   </w:body>
 </w:document>
+</file>
+
+<file path=word/numbering.xml><?xml version="1.0" encoding="utf-8"?>
+<w:numbering xmlns:wpc="http://schemas.microsoft.com/office/word/2010/wordprocessingCanvas" xmlns:mc="http://schemas.openxmlformats.org/markup-compatibility/2006" xmlns:o="urn:schemas-microsoft-com:office:office" xmlns:r="http://schemas.openxmlformats.org/officeDocument/2006/relationships" xmlns:m="http://schemas.openxmlformats.org/officeDocument/2006/math" xmlns:v="urn:schemas-microsoft-com:vml" xmlns:wp14="http://schemas.microsoft.com/office/word/2010/wordprocessingDrawing" xmlns:wp="http://schemas.openxmlformats.org/drawingml/2006/wordprocessingDrawing" xmlns:w10="urn:schemas-microsoft-com:office:word" xmlns:w="http://schemas.openxmlformats.org/wordprocessingml/2006/main" xmlns:w14="http://schemas.microsoft.com/office/word/2010/wordml" xmlns:wpg="http://schemas.microsoft.com/office/word/2010/wordprocessingGroup" xmlns:wpi="http://schemas.microsoft.com/office/word/2010/wordprocessingInk" xmlns:wne="http://schemas.microsoft.com/office/word/2006/wordml" xmlns:wps="http://schemas.microsoft.com/office/word/2010/wordprocessingShape" mc:Ignorable="w14 wp14">
+  <w:abstractNum w:abstractNumId="0">
+    <w:nsid w:val="55A31035"/>
+    <w:multiLevelType w:val="hybridMultilevel"/>
+    <w:tmpl w:val="EDB4CA60"/>
+    <w:lvl w:ilvl="0" w:tplc="0409000F">
+      <w:start w:val="1"/>
+      <w:numFmt w:val="decimal"/>
+      <w:lvlText w:val="%1."/>
+      <w:lvlJc w:val="left"/>
+      <w:pPr>
+        <w:ind w:left="720" w:hanging="360"/>
+      </w:pPr>
+      <w:rPr>
+        <w:rFonts w:hint="default"/>
+      </w:rPr>
+    </w:lvl>
+    <w:lvl w:ilvl="1" w:tplc="04090019" w:tentative="1">
+      <w:start w:val="1"/>
+      <w:numFmt w:val="lowerLetter"/>
+      <w:lvlText w:val="%2."/>
+      <w:lvlJc w:val="left"/>
+      <w:pPr>
+        <w:ind w:left="1440" w:hanging="360"/>
+      </w:pPr>
+    </w:lvl>
+    <w:lvl w:ilvl="2" w:tplc="0409001B" w:tentative="1">
+      <w:start w:val="1"/>
+      <w:numFmt w:val="lowerRoman"/>
+      <w:lvlText w:val="%3."/>
+      <w:lvlJc w:val="right"/>
+      <w:pPr>
+        <w:ind w:left="2160" w:hanging="180"/>
+      </w:pPr>
+    </w:lvl>
+    <w:lvl w:ilvl="3" w:tplc="0409000F" w:tentative="1">
+      <w:start w:val="1"/>
+      <w:numFmt w:val="decimal"/>
+      <w:lvlText w:val="%4."/>
+      <w:lvlJc w:val="left"/>
+      <w:pPr>
+        <w:ind w:left="2880" w:hanging="360"/>
+      </w:pPr>
+    </w:lvl>
+    <w:lvl w:ilvl="4" w:tplc="04090019" w:tentative="1">
+      <w:start w:val="1"/>
+      <w:numFmt w:val="lowerLetter"/>
+      <w:lvlText w:val="%5."/>
+      <w:lvlJc w:val="left"/>
+      <w:pPr>
+        <w:ind w:left="3600" w:hanging="360"/>
+      </w:pPr>
+    </w:lvl>
+    <w:lvl w:ilvl="5" w:tplc="0409001B" w:tentative="1">
+      <w:start w:val="1"/>
+      <w:numFmt w:val="lowerRoman"/>
+      <w:lvlText w:val="%6."/>
+      <w:lvlJc w:val="right"/>
+      <w:pPr>
+        <w:ind w:left="4320" w:hanging="180"/>
+      </w:pPr>
+    </w:lvl>
+    <w:lvl w:ilvl="6" w:tplc="0409000F" w:tentative="1">
+      <w:start w:val="1"/>
+      <w:numFmt w:val="decimal"/>
+      <w:lvlText w:val="%7."/>
+      <w:lvlJc w:val="left"/>
+      <w:pPr>
+        <w:ind w:left="5040" w:hanging="360"/>
+      </w:pPr>
+    </w:lvl>
+    <w:lvl w:ilvl="7" w:tplc="04090019" w:tentative="1">
+      <w:start w:val="1"/>
+      <w:numFmt w:val="lowerLetter"/>
+      <w:lvlText w:val="%8."/>
+      <w:lvlJc w:val="left"/>
+      <w:pPr>
+        <w:ind w:left="5760" w:hanging="360"/>
+      </w:pPr>
+    </w:lvl>
+    <w:lvl w:ilvl="8" w:tplc="0409001B" w:tentative="1">
+      <w:start w:val="1"/>
+      <w:numFmt w:val="lowerRoman"/>
+      <w:lvlText w:val="%9."/>
+      <w:lvlJc w:val="right"/>
+      <w:pPr>
+        <w:ind w:left="6480" w:hanging="180"/>
+      </w:pPr>
+    </w:lvl>
+  </w:abstractNum>
+  <w:num w:numId="1">
+    <w:abstractNumId w:val="0"/>
+  </w:num>
+</w:numbering>
 </file>
 
 <file path=word/styles.xml><?xml version="1.0" encoding="utf-8"?>
@@ -2140,6 +2363,17 @@
         <w:right w:w="108" w:type="dxa"/>
       </w:tblCellMar>
     </w:tblPr>
+  </w:style>
+  <w:style w:type="paragraph" w:styleId="ListParagraph">
+    <w:name w:val="List Paragraph"/>
+    <w:basedOn w:val="Normal"/>
+    <w:uiPriority w:val="34"/>
+    <w:qFormat/>
+    <w:rsid w:val="00EF6444"/>
+    <w:pPr>
+      <w:ind w:left="720"/>
+      <w:contextualSpacing/>
+    </w:pPr>
   </w:style>
 </w:styles>
 </file>
@@ -2356,6 +2590,17 @@
         <w:right w:w="108" w:type="dxa"/>
       </w:tblCellMar>
     </w:tblPr>
+  </w:style>
+  <w:style w:type="paragraph" w:styleId="ListParagraph">
+    <w:name w:val="List Paragraph"/>
+    <w:basedOn w:val="Normal"/>
+    <w:uiPriority w:val="34"/>
+    <w:qFormat/>
+    <w:rsid w:val="00EF6444"/>
+    <w:pPr>
+      <w:ind w:left="720"/>
+      <w:contextualSpacing/>
+    </w:pPr>
   </w:style>
 </w:styles>
 </file>

</xml_diff>